<commit_message>
change in mini project proposal
</commit_message>
<xml_diff>
--- a/miniProject/MINI_PROJECT_PROPSAL_FS.docx
+++ b/miniProject/MINI_PROJECT_PROPSAL_FS.docx
@@ -16,130 +16,84 @@
           <w:sz w:val="28"/>
           <w:szCs w:val="28"/>
         </w:rPr>
-        <w:t xml:space="preserve">                                                        </w:t>
+        <w:t xml:space="preserve">                                                        PROJECT PROPOSAL</w:t>
       </w:r>
       <w:r>
         <w:rPr>
           <w:b/>
           <w:bCs/>
-          <w:sz w:val="28"/>
-          <w:szCs w:val="28"/>
-        </w:rPr>
-        <w:t>PROJECT PROPOSAL</w:t>
+        </w:rPr>
+        <w:br/>
       </w:r>
       <w:r>
         <w:rPr>
           <w:b/>
           <w:bCs/>
         </w:rPr>
-        <w:br/>
+        <w:t xml:space="preserve">                          </w:t>
       </w:r>
       <w:r>
         <w:rPr>
           <w:b/>
           <w:bCs/>
         </w:rPr>
-        <w:t xml:space="preserve">                            </w:t>
+        <w:t xml:space="preserve">                  </w:t>
       </w:r>
       <w:r>
         <w:rPr>
           <w:b/>
           <w:bCs/>
         </w:rPr>
-        <w:t>Custom Workout Generator App - Full Stack Development</w:t>
-      </w:r>
-    </w:p>
-    <w:p>
-      <w:pPr>
-        <w:pStyle w:val="Heading1"/>
-      </w:pPr>
-      <w:r>
-        <w:t>EXECUTIVE SUMMARY</w:t>
-      </w:r>
-    </w:p>
-    <w:p>
-      <w:r>
-        <w:t>This project proposal outlines the development of a comprehensive "Custom Workout Generator App," a full-stack web application designed to generate personalized workout plans based on individual fitness goals, available equipment, and current fitness levels. The application combines AI-driven workout generation with interactive calendar management and comprehensive performance tracking capabilities.</w:t>
-      </w:r>
-    </w:p>
-    <w:p>
-      <w:r>
-        <w:t>The platform will serve fitness enthusiasts and beginners by automating workout planning, tracking progress, and providing intelligent recommendations for continued improvement.</w:t>
-      </w:r>
-    </w:p>
-    <w:p>
-      <w:r>
-        <w:t>Technology Stack: React + Spring Boot + MongoDB</w:t>
-      </w:r>
-      <w:r>
-        <w:br/>
-        <w:t>Module Structure: 8 modules (3 Frontend + 5 Backend)</w:t>
-      </w:r>
-    </w:p>
-    <w:p>
-      <w:pPr>
-        <w:pStyle w:val="Heading1"/>
-      </w:pPr>
-      <w:r>
-        <w:t>BACKGROUND AND PROBLEM STATEMENT</w:t>
-      </w:r>
-    </w:p>
-    <w:p>
-      <w:pPr>
+        <w:t xml:space="preserve">  </w:t>
+      </w:r>
+      <w:r>
         <w:rPr>
           <w:b/>
           <w:bCs/>
         </w:rPr>
-      </w:pPr>
+        <w:t>Fitness Planner</w:t>
+      </w:r>
       <w:r>
         <w:rPr>
           <w:b/>
           <w:bCs/>
         </w:rPr>
-        <w:t>2.1 Problem Definition</w:t>
-      </w:r>
-    </w:p>
-    <w:p>
-      <w:r>
-        <w:t>Fitness enthusiasts and gym beginners face several critical challenges:</w:t>
-      </w:r>
-    </w:p>
-    <w:p>
-      <w:r>
-        <w:t>• Lack of Personalization: Generic workout plans don't account for individual fitness levels, specific goals, and available equipment. Users need tailored solutions based on their unique circumstances.</w:t>
-      </w:r>
-    </w:p>
-    <w:p>
-      <w:r>
-        <w:t>• Time Consumption: Manual workout planning is time-consuming and requires fitness expertise. Many people lack the knowledge to create effective programs.</w:t>
-      </w:r>
-    </w:p>
-    <w:p>
-      <w:r>
-        <w:t>• Lack of Adaptation: Static workout plans don't evolve with user progress or changing circumstances. Users need plans that adapt as they get stronger.</w:t>
-      </w:r>
-    </w:p>
-    <w:p>
-      <w:r>
-        <w:t xml:space="preserve">• Progress Tracking Difficulties: Most users lack systematic ways to track and </w:t>
-      </w:r>
-      <w:proofErr w:type="spellStart"/>
-      <w:r>
-        <w:t>analyze</w:t>
-      </w:r>
-      <w:proofErr w:type="spellEnd"/>
-      <w:r>
-        <w:t xml:space="preserve"> their workout performance over time. This makes it hard to see improvement and stay motivated.</w:t>
-      </w:r>
-    </w:p>
-    <w:p>
-      <w:r>
-        <w:t>• Motivation Loss: Without organized scheduling, progress visualization, and external accountability, users often lose motivation after 4-6 weeks.</w:t>
-      </w:r>
-    </w:p>
-    <w:p>
-      <w:r>
-        <w:t>• Difficulty with Consistency: Keeping workouts consistent is challenging without reminders, scheduling tools, and clear visual progress.</w:t>
+        <w:t>- Full Stack Development</w:t>
+      </w:r>
+    </w:p>
+    <w:p>
+      <w:pPr>
+        <w:pStyle w:val="Heading1"/>
+      </w:pPr>
+      <w:r>
+        <w:t>EXECUTIVE SUMMARY</w:t>
+      </w:r>
+    </w:p>
+    <w:p>
+      <w:r>
+        <w:t>This project proposal outlines the development of a comprehensive "Custom Workout Generator App," a full-stack web application designed to generate personalized workout plans based on individual fitness goals, available equipment, and current fitness levels. The application combines AI-driven workout generation with interactive calendar management and comprehensive performance tracking capabilities.</w:t>
+      </w:r>
+    </w:p>
+    <w:p>
+      <w:r>
+        <w:t>The platform will serve fitness enthusiasts and beginners by automating workout planning, tracking progress, and providing intelligent recommendations for continued improvement.</w:t>
+      </w:r>
+    </w:p>
+    <w:p>
+      <w:r>
+        <w:t>Technology Stack: React + Spring Boot + MongoDB</w:t>
+      </w:r>
+      <w:r>
+        <w:br/>
+        <w:t>Module Structure: 8 modules (3 Frontend + 5 Backend)</w:t>
+      </w:r>
+    </w:p>
+    <w:p>
+      <w:pPr>
+        <w:pStyle w:val="Heading1"/>
+      </w:pPr>
+      <w:r>
+        <w:t>BACKGROUND AND PROBLEM STATEMENT</w:t>
       </w:r>
     </w:p>
     <w:p>
@@ -154,57 +108,50 @@
           <w:b/>
           <w:bCs/>
         </w:rPr>
-        <w:t>2.2 Proposed Solution</w:t>
-      </w:r>
-    </w:p>
-    <w:p>
-      <w:r>
-        <w:t>The Custom Workout Generator App solves these problems through:</w:t>
-      </w:r>
-    </w:p>
-    <w:p>
-      <w:r>
-        <w:t>• Intelligent Workout Generation: AI algorithm generates personalized plans based on fitness level, goals, equipment, and time availability.</w:t>
-      </w:r>
-    </w:p>
-    <w:p>
-      <w:r>
-        <w:t xml:space="preserve">• </w:t>
-      </w:r>
-      <w:r>
-        <w:t>Manual</w:t>
-      </w:r>
-      <w:r>
-        <w:t xml:space="preserve"> Scheduling:  </w:t>
-      </w:r>
-      <w:r>
-        <w:t>C</w:t>
-      </w:r>
-      <w:r>
-        <w:t>alendar with drag-and-drop enables easy workout scheduling and rescheduling.</w:t>
-      </w:r>
-    </w:p>
-    <w:p>
-      <w:r>
-        <w:t>• Progress Tracking: Log actual performance metrics and see progress visualized through dashboards and statistics.</w:t>
-      </w:r>
-    </w:p>
-    <w:p>
-      <w:r>
-        <w:t>• Adaptive Recommendations: AI provides recommendations for progression, new exercises, and recovery based on actual performance.</w:t>
-      </w:r>
-    </w:p>
-    <w:p>
-      <w:r>
-        <w:t>• User-Friendly Interface: Intuitive UI with responsive design works seamlessly on desktop and mobile devices.</w:t>
-      </w:r>
-    </w:p>
-    <w:p>
-      <w:pPr>
-        <w:pStyle w:val="Heading1"/>
-      </w:pPr>
-      <w:r>
-        <w:t>PROJECT OBJECTIVES</w:t>
+        <w:t>2.1 Problem Definition</w:t>
+      </w:r>
+    </w:p>
+    <w:p>
+      <w:r>
+        <w:t>Fitness enthusiasts and gym beginners face several critical challenges:</w:t>
+      </w:r>
+    </w:p>
+    <w:p>
+      <w:r>
+        <w:t>• Lack of Personalization: Generic workout plans don't account for individual fitness levels, specific goals, and available equipment. Users need tailored solutions based on their unique circumstances.</w:t>
+      </w:r>
+    </w:p>
+    <w:p>
+      <w:r>
+        <w:t>• Time Consumption: Manual workout planning is time-consuming and requires fitness expertise. Many people lack the knowledge to create effective programs.</w:t>
+      </w:r>
+    </w:p>
+    <w:p>
+      <w:r>
+        <w:t>• Lack of Adaptation: Static workout plans don't evolve with user progress or changing circumstances. Users need plans that adapt as they get stronger.</w:t>
+      </w:r>
+    </w:p>
+    <w:p>
+      <w:r>
+        <w:t xml:space="preserve">• Progress Tracking Difficulties: Most users lack systematic ways to track and </w:t>
+      </w:r>
+      <w:proofErr w:type="spellStart"/>
+      <w:r>
+        <w:t>analyze</w:t>
+      </w:r>
+      <w:proofErr w:type="spellEnd"/>
+      <w:r>
+        <w:t xml:space="preserve"> their workout performance over time. This makes it hard to see improvement and stay motivated.</w:t>
+      </w:r>
+    </w:p>
+    <w:p>
+      <w:r>
+        <w:t>• Motivation Loss: Without organized scheduling, progress visualization, and external accountability, users often lose motivation after 4-6 weeks.</w:t>
+      </w:r>
+    </w:p>
+    <w:p>
+      <w:r>
+        <w:t>• Difficulty with Consistency: Keeping workouts consistent is challenging without reminders, scheduling tools, and clear visual progress.</w:t>
       </w:r>
     </w:p>
     <w:p>
@@ -219,120 +166,58 @@
           <w:b/>
           <w:bCs/>
         </w:rPr>
-        <w:t>3.1 Primary Objectives</w:t>
-      </w:r>
-    </w:p>
-    <w:p>
-      <w:r>
-        <w:t>Objective 1: Build Intelligent Workout Generation Engine</w:t>
-      </w:r>
-      <w:r>
-        <w:br/>
-        <w:t xml:space="preserve">• Develop algorithm that </w:t>
-      </w:r>
-      <w:proofErr w:type="spellStart"/>
-      <w:r>
-        <w:t>analyzes</w:t>
-      </w:r>
-      <w:proofErr w:type="spellEnd"/>
-      <w:r>
-        <w:t xml:space="preserve"> user profile (fitness level, goals, equipment, preferences)</w:t>
-      </w:r>
-      <w:r>
-        <w:br/>
-        <w:t>• Generate 2-3 alternative personalized workout plans</w:t>
-      </w:r>
-      <w:r>
-        <w:br/>
-        <w:t>• Ensure plans follow fitness principles (progressive overload, muscle balance, recovery)</w:t>
-      </w:r>
-      <w:r>
-        <w:br/>
-        <w:t>• Adjust for multiple goals and equipment constraints</w:t>
-      </w:r>
-    </w:p>
-    <w:p>
-      <w:r>
-        <w:t>Objective 2: Create Interactive Calendar Interface</w:t>
-      </w:r>
-      <w:r>
-        <w:br/>
-        <w:t>• Implement drag-and-drop calendar functionality</w:t>
-      </w:r>
-      <w:r>
-        <w:br/>
-        <w:t>• Enable scheduling and rescheduling of workouts</w:t>
-      </w:r>
-      <w:r>
-        <w:br/>
-        <w:t>• Display workout status and progress tracking</w:t>
-      </w:r>
-      <w:r>
-        <w:br/>
-        <w:t>• Support week/month views</w:t>
-      </w:r>
-    </w:p>
-    <w:p>
-      <w:r>
-        <w:t>Objective 3: Implement Comprehensive Performance Tracking</w:t>
-      </w:r>
-      <w:r>
-        <w:br/>
-        <w:t>• Log actual workout performance (reps, sets, weights)</w:t>
-      </w:r>
-      <w:r>
-        <w:br/>
-        <w:t>• Track personal records and progress metrics</w:t>
-      </w:r>
-      <w:r>
-        <w:br/>
-        <w:t>• Calculate and display performance statistics</w:t>
-      </w:r>
-      <w:r>
-        <w:br/>
-        <w:t>• Enable performance comparison over time</w:t>
-      </w:r>
-    </w:p>
-    <w:p>
-      <w:r>
-        <w:t>Objective 4: Develop Secure User Management</w:t>
-      </w:r>
-      <w:r>
-        <w:br/>
-        <w:t>• Implement JWT-based authentication system</w:t>
-      </w:r>
-      <w:r>
-        <w:br/>
-        <w:t>• Store user profiles and preferences securely</w:t>
-      </w:r>
-      <w:r>
-        <w:br/>
-        <w:t>• Manage user sessions and account settings</w:t>
-      </w:r>
-      <w:r>
-        <w:br/>
-        <w:t>• Ensure data privacy and security</w:t>
-      </w:r>
-    </w:p>
-    <w:p>
-      <w:r>
-        <w:t>Objective 5: Build Comprehensive Exercise Database</w:t>
-      </w:r>
-      <w:r>
-        <w:br/>
-        <w:t>• Create database of 100+ exercises</w:t>
-      </w:r>
-      <w:r>
-        <w:br/>
-        <w:t>• Categorize by muscle group, equipment, and difficulty</w:t>
-      </w:r>
-      <w:r>
-        <w:br/>
-        <w:t>• Enable fast searching and filtering</w:t>
-      </w:r>
-      <w:r>
-        <w:br/>
-        <w:t>• Provide exercise descriptions and instructions</w:t>
+        <w:t>2.2 Proposed Solution</w:t>
+      </w:r>
+    </w:p>
+    <w:p>
+      <w:r>
+        <w:lastRenderedPageBreak/>
+        <w:t>The Custom Workout Generator App solves these problems through:</w:t>
+      </w:r>
+    </w:p>
+    <w:p>
+      <w:r>
+        <w:t>• Intelligent Workout Generation: AI algorithm generates personalized plans based on fitness level, goals, equipment, and time availability.</w:t>
+      </w:r>
+    </w:p>
+    <w:p>
+      <w:r>
+        <w:t xml:space="preserve">• </w:t>
+      </w:r>
+      <w:r>
+        <w:t>Manual</w:t>
+      </w:r>
+      <w:r>
+        <w:t xml:space="preserve"> Scheduling:  </w:t>
+      </w:r>
+      <w:r>
+        <w:t>C</w:t>
+      </w:r>
+      <w:r>
+        <w:t>alendar with drag-and-drop enables easy workout scheduling and rescheduling.</w:t>
+      </w:r>
+    </w:p>
+    <w:p>
+      <w:r>
+        <w:t>• Progress Tracking: Log actual performance metrics and see progress visualized through dashboards and statistics.</w:t>
+      </w:r>
+    </w:p>
+    <w:p>
+      <w:r>
+        <w:t>• Adaptive Recommendations: AI provides recommendations for progression, new exercises, and recovery based on actual performance.</w:t>
+      </w:r>
+    </w:p>
+    <w:p>
+      <w:r>
+        <w:t>• User-Friendly Interface: Intuitive UI with responsive design works seamlessly on desktop and mobile devices.</w:t>
+      </w:r>
+    </w:p>
+    <w:p>
+      <w:pPr>
+        <w:pStyle w:val="Heading1"/>
+      </w:pPr>
+      <w:r>
+        <w:t>PROJECT OBJECTIVES</w:t>
       </w:r>
     </w:p>
     <w:p>
@@ -347,105 +232,121 @@
           <w:b/>
           <w:bCs/>
         </w:rPr>
-        <w:t>3.2 Secondary Objectives</w:t>
-      </w:r>
-    </w:p>
-    <w:p>
-      <w:r>
-        <w:t>Objective 6: Implement Recommendation Engine</w:t>
-      </w:r>
-      <w:r>
-        <w:br/>
-        <w:t xml:space="preserve">• </w:t>
+        <w:t>3.1 Primary Objectives</w:t>
+      </w:r>
+    </w:p>
+    <w:p>
+      <w:r>
+        <w:t>Objective 1: Build Intelligent Workout Generation Engine</w:t>
+      </w:r>
+      <w:r>
+        <w:br/>
+        <w:t xml:space="preserve">• Develop algorithm that </w:t>
       </w:r>
       <w:proofErr w:type="spellStart"/>
       <w:r>
-        <w:t>Analyze</w:t>
+        <w:t>analyzes</w:t>
       </w:r>
       <w:proofErr w:type="spellEnd"/>
       <w:r>
-        <w:t xml:space="preserve"> performance data</w:t>
-      </w:r>
-      <w:r>
-        <w:br/>
-        <w:t>• Generate personalized improvement recommendations</w:t>
-      </w:r>
-      <w:r>
-        <w:br/>
-        <w:t>• Suggest exercise variations and progressions</w:t>
-      </w:r>
-      <w:r>
-        <w:br/>
-        <w:t>• Alert for overtraining or insufficient recovery</w:t>
-      </w:r>
-    </w:p>
-    <w:p>
-      <w:r>
-        <w:t>Objective 7: Create Progress Visualization</w:t>
-      </w:r>
-      <w:r>
-        <w:br/>
-        <w:t>• Build dashboards showing progress metrics</w:t>
-      </w:r>
-      <w:r>
-        <w:br/>
-        <w:t>• Create charts for volume and strength progression</w:t>
-      </w:r>
-      <w:r>
-        <w:br/>
-        <w:t>• Display consistency metrics and streaks</w:t>
-      </w:r>
-      <w:r>
-        <w:br/>
-        <w:t>• Generate monthly and weekly summaries</w:t>
-      </w:r>
-    </w:p>
-    <w:p>
-      <w:r>
-        <w:t>Objective 8: Enable Data Export</w:t>
-      </w:r>
-      <w:r>
-        <w:br/>
-        <w:t>• Allow exporting workout history</w:t>
-      </w:r>
-      <w:r>
-        <w:br/>
-        <w:t>• Generate performance reports</w:t>
-      </w:r>
-    </w:p>
-    <w:p>
-      <w:r>
-        <w:t xml:space="preserve">Objective </w:t>
-      </w:r>
-      <w:r>
-        <w:t>9</w:t>
-      </w:r>
-      <w:r>
-        <w:t>: Ensure Responsive Design</w:t>
-      </w:r>
-      <w:r>
-        <w:br/>
-        <w:t>• Create mobile-friendly interface</w:t>
-      </w:r>
-      <w:r>
-        <w:br/>
-        <w:t>• Optimize for all screen sizes</w:t>
-      </w:r>
-      <w:r>
-        <w:br/>
-        <w:t>• Ensure touch-friendly drag-and-drop</w:t>
-      </w:r>
-      <w:r>
-        <w:br/>
-        <w:t>• Test on various devices</w:t>
-      </w:r>
-    </w:p>
-    <w:p>
-      <w:pPr>
-        <w:pStyle w:val="Heading1"/>
-      </w:pPr>
-      <w:r>
-        <w:t>SCOPE OF WORK</w:t>
+        <w:t xml:space="preserve"> user profile (fitness level, goals, equipment, preferences)</w:t>
+      </w:r>
+      <w:r>
+        <w:br/>
+        <w:t>• Generate 2-3 alternative personalized workout plans</w:t>
+      </w:r>
+      <w:r>
+        <w:br/>
+        <w:t>• Ensure plans follow fitness principles (progressive overload, muscle balance, recovery)</w:t>
+      </w:r>
+      <w:r>
+        <w:br/>
+        <w:t>• Adjust for multiple goals and equipment constraints</w:t>
+      </w:r>
+    </w:p>
+    <w:p>
+      <w:r>
+        <w:t>Objective 2: Create Interactive Calendar Interface</w:t>
+      </w:r>
+      <w:r>
+        <w:br/>
+        <w:t>• Implement drag-and-drop calendar functionality</w:t>
+      </w:r>
+      <w:r>
+        <w:br/>
+        <w:t>• Enable scheduling and rescheduling of workouts</w:t>
+      </w:r>
+      <w:r>
+        <w:br/>
+        <w:t>• Display workout status and progress tracking</w:t>
+      </w:r>
+      <w:r>
+        <w:br/>
+        <w:t>• Support week/month views</w:t>
+      </w:r>
+    </w:p>
+    <w:p>
+      <w:r>
+        <w:t>Objective 3: Implement Comprehensive Performance Tracking</w:t>
+      </w:r>
+      <w:r>
+        <w:br/>
+        <w:t>• Log actual workout performance (reps, sets, weights)</w:t>
+      </w:r>
+      <w:r>
+        <w:br/>
+        <w:t>• Track personal records and progress metrics</w:t>
+      </w:r>
+      <w:r>
+        <w:br/>
+        <w:t>• Calculate and display performance statistics</w:t>
+      </w:r>
+      <w:r>
+        <w:br/>
+        <w:t>• Enable performance comparison over time</w:t>
+      </w:r>
+    </w:p>
+    <w:p>
+      <w:r>
+        <w:t>Objective 4: Develop Secure User Management</w:t>
+      </w:r>
+      <w:r>
+        <w:br/>
+        <w:t>• Implement JWT-based authentication system</w:t>
+      </w:r>
+      <w:r>
+        <w:br/>
+        <w:t>• Store user profiles and preferences securely</w:t>
+      </w:r>
+      <w:r>
+        <w:br/>
+        <w:t>• Manage user sessions and account settings</w:t>
+      </w:r>
+      <w:r>
+        <w:br/>
+        <w:t>• Ensure data privacy and security</w:t>
+      </w:r>
+    </w:p>
+    <w:p>
+      <w:r>
+        <w:lastRenderedPageBreak/>
+        <w:t>Objective 5: Build Comprehensive Exercise Database</w:t>
+      </w:r>
+      <w:r>
+        <w:br/>
+        <w:t>• Create database of 100+ exercises</w:t>
+      </w:r>
+      <w:r>
+        <w:br/>
+        <w:t>• Categorize by muscle group, equipment, and difficulty</w:t>
+      </w:r>
+      <w:r>
+        <w:br/>
+        <w:t>• Enable fast searching and filtering</w:t>
+      </w:r>
+      <w:r>
+        <w:br/>
+        <w:t>• Provide exercise descriptions and instructions</w:t>
       </w:r>
     </w:p>
     <w:p>
@@ -460,6 +361,119 @@
           <w:b/>
           <w:bCs/>
         </w:rPr>
+        <w:t>3.2 Secondary Objectives</w:t>
+      </w:r>
+    </w:p>
+    <w:p>
+      <w:r>
+        <w:t>Objective 6: Implement Recommendation Engine</w:t>
+      </w:r>
+      <w:r>
+        <w:br/>
+        <w:t xml:space="preserve">• </w:t>
+      </w:r>
+      <w:proofErr w:type="spellStart"/>
+      <w:r>
+        <w:t>Analyze</w:t>
+      </w:r>
+      <w:proofErr w:type="spellEnd"/>
+      <w:r>
+        <w:t xml:space="preserve"> performance data</w:t>
+      </w:r>
+      <w:r>
+        <w:br/>
+        <w:t>• Generate personalized improvement recommendations</w:t>
+      </w:r>
+      <w:r>
+        <w:br/>
+        <w:t>• Suggest exercise variations and progressions</w:t>
+      </w:r>
+      <w:r>
+        <w:br/>
+        <w:t>• Alert for overtraining or insufficient recovery</w:t>
+      </w:r>
+    </w:p>
+    <w:p>
+      <w:r>
+        <w:t>Objective 7: Create Progress Visualization</w:t>
+      </w:r>
+      <w:r>
+        <w:br/>
+        <w:t>• Build dashboards showing progress metrics</w:t>
+      </w:r>
+      <w:r>
+        <w:br/>
+        <w:t>• Create charts for volume and strength progression</w:t>
+      </w:r>
+      <w:r>
+        <w:br/>
+        <w:t>• Display consistency metrics and streaks</w:t>
+      </w:r>
+      <w:r>
+        <w:br/>
+        <w:t>• Generate monthly and weekly summaries</w:t>
+      </w:r>
+    </w:p>
+    <w:p>
+      <w:r>
+        <w:t>Objective 8: Enable Data Export</w:t>
+      </w:r>
+      <w:r>
+        <w:br/>
+        <w:t>• Allow exporting workout history</w:t>
+      </w:r>
+      <w:r>
+        <w:br/>
+        <w:t>• Generate performance reports</w:t>
+      </w:r>
+    </w:p>
+    <w:p>
+      <w:r>
+        <w:t xml:space="preserve">Objective </w:t>
+      </w:r>
+      <w:r>
+        <w:t>9</w:t>
+      </w:r>
+      <w:r>
+        <w:t>: Ensure Responsive Design</w:t>
+      </w:r>
+      <w:r>
+        <w:br/>
+        <w:t>• Create mobile-friendly interface</w:t>
+      </w:r>
+      <w:r>
+        <w:br/>
+        <w:t>• Optimize for all screen sizes</w:t>
+      </w:r>
+      <w:r>
+        <w:br/>
+        <w:t>• Ensure touch-friendly drag-and-drop</w:t>
+      </w:r>
+      <w:r>
+        <w:br/>
+        <w:t>• Test on various devices</w:t>
+      </w:r>
+    </w:p>
+    <w:p>
+      <w:pPr>
+        <w:pStyle w:val="Heading1"/>
+      </w:pPr>
+      <w:r>
+        <w:t>SCOPE OF WORK</w:t>
+      </w:r>
+    </w:p>
+    <w:p>
+      <w:pPr>
+        <w:rPr>
+          <w:b/>
+          <w:bCs/>
+        </w:rPr>
+      </w:pPr>
+      <w:r>
+        <w:rPr>
+          <w:b/>
+          <w:bCs/>
+        </w:rPr>
         <w:t>4.1 In-Scope Features</w:t>
       </w:r>
     </w:p>
@@ -506,6 +520,9 @@
       </w:r>
       <w:r>
         <w:br/>
+      </w:r>
+      <w:r>
+        <w:lastRenderedPageBreak/>
         <w:t xml:space="preserve">✓ </w:t>
       </w:r>
       <w:proofErr w:type="gramStart"/>
@@ -656,6 +673,7 @@
         <w:pStyle w:val="Heading2"/>
       </w:pPr>
       <w:r>
+        <w:lastRenderedPageBreak/>
         <w:t>5.1 Frontend Modules (3 Modules)</w:t>
       </w:r>
     </w:p>
@@ -911,6 +929,7 @@
         </w:numPr>
       </w:pPr>
       <w:r>
+        <w:lastRenderedPageBreak/>
         <w:t>JWT authentication</w:t>
       </w:r>
     </w:p>
@@ -1164,6 +1183,7 @@
     </w:p>
     <w:p>
       <w:r>
+        <w:lastRenderedPageBreak/>
         <w:t>Module 8: Performance Analytics &amp; Recommendations</w:t>
       </w:r>
       <w:r>
@@ -1373,6 +1393,9 @@
       </w:r>
       <w:r>
         <w:br/>
+      </w:r>
+      <w:r>
+        <w:lastRenderedPageBreak/>
         <w:t>• Git &amp; GitHub (version control)</w:t>
       </w:r>
       <w:r>
@@ -1913,6 +1936,7 @@
     <w:p>
       <w:proofErr w:type="gramStart"/>
       <w:r>
+        <w:lastRenderedPageBreak/>
         <w:t xml:space="preserve">│  </w:t>
       </w:r>
       <w:r>
@@ -2463,6 +2487,7 @@
     </w:p>
     <w:p>
       <w:r>
+        <w:lastRenderedPageBreak/>
         <w:t>Service Layer Pattern:</w:t>
       </w:r>
       <w:r>
@@ -2618,6 +2643,9 @@
       </w:r>
       <w:r>
         <w:br/>
+      </w:r>
+      <w:r>
+        <w:lastRenderedPageBreak/>
         <w:t>✓ Smooth animations and transitions</w:t>
       </w:r>
       <w:r>
@@ -2773,6 +2801,9 @@
       </w:r>
       <w:r>
         <w:br/>
+      </w:r>
+      <w:r>
+        <w:lastRenderedPageBreak/>
         <w:t>• Interactive calendar functionality</w:t>
       </w:r>
       <w:r>
@@ -2817,7 +2848,7 @@
     <w:p>
       <w:r>
         <w:pict w14:anchorId="14734E12">
-          <v:rect id="_x0000_i1037" style="width:0;height:.75pt" o:hralign="center" o:hrstd="t" o:hr="t" fillcolor="#a0a0a0" stroked="f"/>
+          <v:rect id="_x0000_i1025" style="width:0;height:.75pt" o:hralign="center" o:hrstd="t" o:hr="t" fillcolor="#a0a0a0" stroked="f"/>
         </w:pict>
       </w:r>
     </w:p>

</xml_diff>